<commit_message>
Upload com a classe Texto atualizada
</commit_message>
<xml_diff>
--- a/Projeto2/Relatorio.docx
+++ b/Projeto2/Relatorio.docx
@@ -5,6 +5,28 @@
     <w:p>
       <w:r>
         <w:t xml:space="preserve">23/04 </w:t>
+      </w:r>
+      <w:bookmarkStart w:id="0" w:name="_GoBack"/>
+      <w:bookmarkEnd w:id="0"/>
+    </w:p>
+    <w:p>
+      <w:r>
+        <w:tab/>
+        <w:t>-</w:t>
+      </w:r>
+      <w:proofErr w:type="spellStart"/>
+      <w:r>
+        <w:t>Equals</w:t>
+      </w:r>
+      <w:proofErr w:type="spellEnd"/>
+      <w:r>
+        <w:t xml:space="preserve"> classe texto</w:t>
+      </w:r>
+    </w:p>
+    <w:p/>
+    <w:p>
+      <w:r>
+        <w:t>25/04</w:t>
       </w:r>
     </w:p>
     <w:p>
@@ -17,16 +39,14 @@
         <w:tab/>
         <w:t>-</w:t>
       </w:r>
-      <w:proofErr w:type="spellStart"/>
-      <w:r>
-        <w:t>Equals</w:t>
-      </w:r>
-      <w:proofErr w:type="spellEnd"/>
-      <w:r>
-        <w:t xml:space="preserve"> classe texto</w:t>
-      </w:r>
-      <w:bookmarkStart w:id="0" w:name="_GoBack"/>
-      <w:bookmarkEnd w:id="0"/>
+      <w:proofErr w:type="gramStart"/>
+      <w:r>
+        <w:t>Implementando</w:t>
+      </w:r>
+      <w:proofErr w:type="gramEnd"/>
+      <w:r>
+        <w:t xml:space="preserve"> a classe sala e reformulando a classe texto</w:t>
+      </w:r>
     </w:p>
     <w:sectPr>
       <w:headerReference w:type="default" r:id="rId7"/>

</xml_diff>